<commit_message>
Write client address to server attemp 1
</commit_message>
<xml_diff>
--- a/exercise2_2/exercise2_2.docx
+++ b/exercise2_2/exercise2_2.docx
@@ -363,6 +363,80 @@
     </w:p>
     <w:p>
       <w:pPr>
+        <w:rPr>
+          <w:lang w:val="pt-BR"/>
+        </w:rPr>
+      </w:pPr>
+      <w:r>
+        <w:rPr>
+          <w:lang w:val="pt-BR"/>
+        </w:rPr>
+        <w:t xml:space="preserve">O código do servidor foi modificado para que o e “segurasse” a conexão por 1h, através do uso da função </w:t>
+      </w:r>
+      <w:proofErr w:type="spellStart"/>
+      <w:r>
+        <w:rPr>
+          <w:lang w:val="pt-BR"/>
+        </w:rPr>
+        <w:t>sleep</w:t>
+      </w:r>
+      <w:proofErr w:type="spellEnd"/>
+      <w:r>
+        <w:rPr>
+          <w:lang w:val="pt-BR"/>
+        </w:rPr>
+        <w:t xml:space="preserve"> antes de </w:t>
+      </w:r>
+      <w:proofErr w:type="spellStart"/>
+      <w:r>
+        <w:rPr>
+          <w:lang w:val="pt-BR"/>
+        </w:rPr>
+        <w:t>de</w:t>
+      </w:r>
+      <w:proofErr w:type="spellEnd"/>
+      <w:r>
+        <w:rPr>
+          <w:lang w:val="pt-BR"/>
+        </w:rPr>
+        <w:t xml:space="preserve"> fechar a conexão.</w:t>
+      </w:r>
+    </w:p>
+    <w:p>
+      <w:pPr>
+        <w:rPr>
+          <w:lang w:val="pt-BR"/>
+        </w:rPr>
+      </w:pPr>
+      <w:r>
+        <w:rPr>
+          <w:lang w:val="pt-BR"/>
+        </w:rPr>
+        <w:t>Não, ao iniciar o servi</w:t>
+      </w:r>
+      <w:r>
+        <w:rPr>
+          <w:lang w:val="pt-BR"/>
+        </w:rPr>
+        <w:t xml:space="preserve">dor na </w:t>
+      </w:r>
+      <w:proofErr w:type="spellStart"/>
+      <w:r>
+        <w:rPr>
+          <w:lang w:val="pt-BR"/>
+        </w:rPr>
+        <w:t>port</w:t>
+      </w:r>
+      <w:proofErr w:type="spellEnd"/>
+      <w:r>
+        <w:rPr>
+          <w:lang w:val="pt-BR"/>
+        </w:rPr>
+        <w:t xml:space="preserve"> 55716 como mostrado na figura a seguir</w:t>
+      </w:r>
+    </w:p>
+    <w:p>
+      <w:pPr>
         <w:jc w:val="center"/>
         <w:rPr>
           <w:lang w:val="pt-BR"/>
@@ -370,6 +444,7 @@
       </w:pPr>
       <w:r>
         <w:rPr>
+          <w:noProof/>
           <w:lang w:val="pt-BR"/>
         </w:rPr>
         <w:drawing>
@@ -411,6 +486,19 @@
     </w:p>
     <w:p>
       <w:pPr>
+        <w:rPr>
+          <w:lang w:val="pt-BR"/>
+        </w:rPr>
+      </w:pPr>
+      <w:r>
+        <w:rPr>
+          <w:lang w:val="pt-BR"/>
+        </w:rPr>
+        <w:t>E realizar a conexão a partir de um cliente</w:t>
+      </w:r>
+    </w:p>
+    <w:p>
+      <w:pPr>
         <w:jc w:val="center"/>
         <w:rPr>
           <w:lang w:val="pt-BR"/>
@@ -418,6 +506,7 @@
       </w:pPr>
       <w:r>
         <w:rPr>
+          <w:noProof/>
           <w:lang w:val="pt-BR"/>
         </w:rPr>
         <w:drawing>
@@ -459,6 +548,19 @@
     </w:p>
     <w:p>
       <w:pPr>
+        <w:rPr>
+          <w:lang w:val="pt-BR"/>
+        </w:rPr>
+      </w:pPr>
+      <w:r>
+        <w:rPr>
+          <w:lang w:val="pt-BR"/>
+        </w:rPr>
+        <w:t>Não foi possível que outro cliente se conectasse.</w:t>
+      </w:r>
+    </w:p>
+    <w:p>
+      <w:pPr>
         <w:jc w:val="center"/>
         <w:rPr>
           <w:lang w:val="pt-BR"/>
@@ -466,8 +568,10 @@
       </w:pPr>
       <w:r>
         <w:rPr>
-          <w:lang w:val="pt-BR"/>
-        </w:rPr>
+          <w:noProof/>
+          <w:lang w:val="pt-BR"/>
+        </w:rPr>
+        <w:lastRenderedPageBreak/>
         <w:drawing>
           <wp:inline distT="0" distB="0" distL="0" distR="0" wp14:anchorId="328165C9" wp14:editId="292AAEBB">
             <wp:extent cx="4610100" cy="1206500"/>
@@ -556,7 +660,6 @@
         <w:rPr>
           <w:lang w:val="en-BR"/>
         </w:rPr>
-        <w:lastRenderedPageBreak/>
         <w:t xml:space="preserve">de comando a porta na qual irá escutar. O cliente deve receber como argumento na linha de comando o endereço IP do servidor e a porta na qual irá conectar. </w:t>
       </w:r>
     </w:p>
@@ -906,6 +1009,7 @@
           <w:sz w:val="22"/>
           <w:szCs w:val="22"/>
         </w:rPr>
+        <w:lastRenderedPageBreak/>
         <w:t>int Socket(int family, int type, int flags) {</w:t>
       </w:r>
     </w:p>
@@ -1035,7 +1139,6 @@
           <w:sz w:val="22"/>
           <w:szCs w:val="22"/>
         </w:rPr>
-        <w:lastRenderedPageBreak/>
         <w:t xml:space="preserve">} </w:t>
       </w:r>
     </w:p>
@@ -1068,68 +1171,314 @@
     </w:p>
     <w:p>
       <w:pPr>
-        <w:rPr>
-          <w:lang w:val="en-BR"/>
-        </w:rPr>
-      </w:pPr>
-    </w:p>
-    <w:p>
-      <w:pPr>
-        <w:pStyle w:val="Heading1"/>
-        <w:rPr>
-          <w:lang w:val="pt-BR"/>
-        </w:rPr>
-      </w:pPr>
-      <w:r>
-        <w:rPr>
-          <w:lang w:val="pt-BR"/>
-        </w:rPr>
-        <w:t>Exercício 3</w:t>
-      </w:r>
-    </w:p>
-    <w:p>
-      <w:pPr>
-        <w:rPr>
-          <w:lang w:val="en-BR"/>
-        </w:rPr>
-      </w:pPr>
-      <w:r>
-        <w:rPr>
-          <w:lang w:val="en-BR"/>
-        </w:rPr>
-        <w:t xml:space="preserve">Modifique o servidor para este gravar em um arquivo as informações referentes ao instante em que cada cliente conecta e desconecta, IP, e porta. O servidor não deverá mostrar nenhum mensagem na saída padrão. OBS: Comente o código onde era exibibido mensagens pois fará parte da avaliação. </w:t>
-      </w:r>
-    </w:p>
-    <w:p>
-      <w:pPr>
-        <w:rPr>
-          <w:lang w:val="en-BR"/>
-        </w:rPr>
-      </w:pPr>
-    </w:p>
-    <w:p>
-      <w:pPr>
-        <w:pStyle w:val="Heading1"/>
-      </w:pPr>
-      <w:proofErr w:type="spellStart"/>
-      <w:r>
-        <w:t>Exercício</w:t>
-      </w:r>
-      <w:proofErr w:type="spellEnd"/>
-      <w:r>
-        <w:t xml:space="preserve"> 4</w:t>
-      </w:r>
-    </w:p>
-    <w:p>
-      <w:pPr>
-        <w:rPr>
-          <w:lang w:val="en-BR"/>
-        </w:rPr>
-      </w:pPr>
-      <w:r>
         <w:rPr>
           <w:b/>
           <w:bCs/>
+        </w:rPr>
+      </w:pPr>
+      <w:proofErr w:type="spellStart"/>
+      <w:r>
+        <w:rPr>
+          <w:b/>
+          <w:bCs/>
+        </w:rPr>
+        <w:t>Resposta</w:t>
+      </w:r>
+      <w:proofErr w:type="spellEnd"/>
+    </w:p>
+    <w:p>
+      <w:pPr>
+        <w:rPr>
+          <w:lang w:val="pt-BR"/>
+        </w:rPr>
+      </w:pPr>
+      <w:r>
+        <w:rPr>
+          <w:lang w:val="pt-BR"/>
+        </w:rPr>
+        <w:t>A seguir é mostrada a e</w:t>
+      </w:r>
+      <w:r>
+        <w:rPr>
+          <w:lang w:val="pt-BR"/>
+        </w:rPr>
+        <w:t xml:space="preserve">xecução do servidor, que roda em </w:t>
+      </w:r>
+      <w:proofErr w:type="spellStart"/>
+      <w:r>
+        <w:rPr>
+          <w:lang w:val="pt-BR"/>
+        </w:rPr>
+        <w:t>localhost</w:t>
+      </w:r>
+      <w:proofErr w:type="spellEnd"/>
+      <w:r>
+        <w:rPr>
+          <w:lang w:val="pt-BR"/>
+        </w:rPr>
+        <w:t xml:space="preserve"> na porta 5000. Na primeira parte é mostrada lista de comandos que o servidor irá mandar para os clientes. Essa lista foi previamente carregada a partir do arquivo arq01.in para facilitar a execução dos testes.</w:t>
+      </w:r>
+    </w:p>
+    <w:p>
+      <w:pPr>
+        <w:rPr>
+          <w:lang w:val="en-BR"/>
+        </w:rPr>
+      </w:pPr>
+      <w:r>
+        <w:rPr>
+          <w:lang w:val="en-BR"/>
+        </w:rPr>
+        <w:drawing>
+          <wp:inline distT="0" distB="0" distL="0" distR="0" wp14:anchorId="09F246DD" wp14:editId="25CEC49B">
+            <wp:extent cx="5731510" cy="2303780"/>
+            <wp:effectExtent l="0" t="0" r="0" b="0"/>
+            <wp:docPr id="4" name="Picture 4"/>
+            <wp:cNvGraphicFramePr>
+              <a:graphicFrameLocks xmlns:a="http://schemas.openxmlformats.org/drawingml/2006/main" noChangeAspect="1"/>
+            </wp:cNvGraphicFramePr>
+            <a:graphic xmlns:a="http://schemas.openxmlformats.org/drawingml/2006/main">
+              <a:graphicData uri="http://schemas.openxmlformats.org/drawingml/2006/picture">
+                <pic:pic xmlns:pic="http://schemas.openxmlformats.org/drawingml/2006/picture">
+                  <pic:nvPicPr>
+                    <pic:cNvPr id="1" name=""/>
+                    <pic:cNvPicPr/>
+                  </pic:nvPicPr>
+                  <pic:blipFill>
+                    <a:blip r:embed="rId12"/>
+                    <a:stretch>
+                      <a:fillRect/>
+                    </a:stretch>
+                  </pic:blipFill>
+                  <pic:spPr>
+                    <a:xfrm>
+                      <a:off x="0" y="0"/>
+                      <a:ext cx="5731510" cy="2303780"/>
+                    </a:xfrm>
+                    <a:prstGeom prst="rect">
+                      <a:avLst/>
+                    </a:prstGeom>
+                  </pic:spPr>
+                </pic:pic>
+              </a:graphicData>
+            </a:graphic>
+          </wp:inline>
+        </w:drawing>
+      </w:r>
+    </w:p>
+    <w:p>
+      <w:pPr>
+        <w:rPr>
+          <w:lang w:val="pt-BR"/>
+        </w:rPr>
+      </w:pPr>
+      <w:r>
+        <w:rPr>
+          <w:lang w:val="pt-BR"/>
+        </w:rPr>
+        <w:t>Na figura a seguir, o c</w:t>
+      </w:r>
+      <w:r>
+        <w:rPr>
+          <w:lang w:val="pt-BR"/>
+        </w:rPr>
+        <w:t xml:space="preserve">liente conecta-se com o servidor da figura acima e recebe os comandos, para facilitar a visualização os comandos recebidos foram mostrados na saída padrão. O cliente executa apenas um comando por conexão, </w:t>
+      </w:r>
+      <w:proofErr w:type="gramStart"/>
+      <w:r>
+        <w:rPr>
+          <w:lang w:val="pt-BR"/>
+        </w:rPr>
+        <w:t>isto é</w:t>
+      </w:r>
+      <w:proofErr w:type="gramEnd"/>
+      <w:r>
+        <w:rPr>
+          <w:lang w:val="pt-BR"/>
+        </w:rPr>
+        <w:t xml:space="preserve"> depois de mandar o resultado para o servidor ele fecha a conexão atual e </w:t>
+      </w:r>
+      <w:r>
+        <w:rPr>
+          <w:lang w:val="pt-BR"/>
+        </w:rPr>
+        <w:t xml:space="preserve">abre uma nova para o próximo comando. </w:t>
+      </w:r>
+    </w:p>
+    <w:p>
+      <w:pPr>
+        <w:rPr>
+          <w:lang w:val="en-BR"/>
+        </w:rPr>
+      </w:pPr>
+      <w:r>
+        <w:rPr>
+          <w:lang w:val="en-BR"/>
+        </w:rPr>
+        <w:lastRenderedPageBreak/>
+        <w:drawing>
+          <wp:inline distT="0" distB="0" distL="0" distR="0" wp14:anchorId="4577D0D1" wp14:editId="6B6C3CAD">
+            <wp:extent cx="5731510" cy="3262630"/>
+            <wp:effectExtent l="0" t="0" r="0" b="1270"/>
+            <wp:docPr id="5" name="Picture 5"/>
+            <wp:cNvGraphicFramePr>
+              <a:graphicFrameLocks xmlns:a="http://schemas.openxmlformats.org/drawingml/2006/main" noChangeAspect="1"/>
+            </wp:cNvGraphicFramePr>
+            <a:graphic xmlns:a="http://schemas.openxmlformats.org/drawingml/2006/main">
+              <a:graphicData uri="http://schemas.openxmlformats.org/drawingml/2006/picture">
+                <pic:pic xmlns:pic="http://schemas.openxmlformats.org/drawingml/2006/picture">
+                  <pic:nvPicPr>
+                    <pic:cNvPr id="1" name=""/>
+                    <pic:cNvPicPr/>
+                  </pic:nvPicPr>
+                  <pic:blipFill>
+                    <a:blip r:embed="rId13"/>
+                    <a:stretch>
+                      <a:fillRect/>
+                    </a:stretch>
+                  </pic:blipFill>
+                  <pic:spPr>
+                    <a:xfrm>
+                      <a:off x="0" y="0"/>
+                      <a:ext cx="5731510" cy="3262630"/>
+                    </a:xfrm>
+                    <a:prstGeom prst="rect">
+                      <a:avLst/>
+                    </a:prstGeom>
+                  </pic:spPr>
+                </pic:pic>
+              </a:graphicData>
+            </a:graphic>
+          </wp:inline>
+        </w:drawing>
+      </w:r>
+    </w:p>
+    <w:p>
+      <w:pPr>
+        <w:rPr>
+          <w:lang w:val="pt-BR"/>
+        </w:rPr>
+      </w:pPr>
+      <w:r>
+        <w:rPr>
+          <w:lang w:val="pt-BR"/>
+        </w:rPr>
+        <w:t xml:space="preserve">O resultado da execução dos </w:t>
+      </w:r>
+      <w:r>
+        <w:rPr>
+          <w:lang w:val="pt-BR"/>
+        </w:rPr>
+        <w:t>comandos, depois de enviados de volta ao servidor são salvos no arquivo server_output.txt. O resultado é mostrado a seguir. A porta e o IP do cliente foram mandados pelo próprio cliente.</w:t>
+      </w:r>
+    </w:p>
+    <w:p>
+      <w:pPr>
+        <w:pStyle w:val="Heading1"/>
+        <w:jc w:val="center"/>
+        <w:rPr>
+          <w:lang w:val="pt-BR"/>
+        </w:rPr>
+      </w:pPr>
+      <w:r>
+        <w:rPr>
+          <w:lang w:val="pt-BR"/>
+        </w:rPr>
+        <w:lastRenderedPageBreak/>
+        <w:drawing>
+          <wp:inline distT="0" distB="0" distL="0" distR="0" wp14:anchorId="3B1529B9" wp14:editId="35EE787F">
+            <wp:extent cx="3962400" cy="6629400"/>
+            <wp:effectExtent l="0" t="0" r="0" b="0"/>
+            <wp:docPr id="6" name="Picture 6"/>
+            <wp:cNvGraphicFramePr>
+              <a:graphicFrameLocks xmlns:a="http://schemas.openxmlformats.org/drawingml/2006/main" noChangeAspect="1"/>
+            </wp:cNvGraphicFramePr>
+            <a:graphic xmlns:a="http://schemas.openxmlformats.org/drawingml/2006/main">
+              <a:graphicData uri="http://schemas.openxmlformats.org/drawingml/2006/picture">
+                <pic:pic xmlns:pic="http://schemas.openxmlformats.org/drawingml/2006/picture">
+                  <pic:nvPicPr>
+                    <pic:cNvPr id="1" name=""/>
+                    <pic:cNvPicPr/>
+                  </pic:nvPicPr>
+                  <pic:blipFill>
+                    <a:blip r:embed="rId14"/>
+                    <a:stretch>
+                      <a:fillRect/>
+                    </a:stretch>
+                  </pic:blipFill>
+                  <pic:spPr>
+                    <a:xfrm>
+                      <a:off x="0" y="0"/>
+                      <a:ext cx="3962400" cy="6629400"/>
+                    </a:xfrm>
+                    <a:prstGeom prst="rect">
+                      <a:avLst/>
+                    </a:prstGeom>
+                  </pic:spPr>
+                </pic:pic>
+              </a:graphicData>
+            </a:graphic>
+          </wp:inline>
+        </w:drawing>
+      </w:r>
+    </w:p>
+    <w:p>
+      <w:pPr>
+        <w:pStyle w:val="Heading1"/>
+        <w:rPr>
+          <w:lang w:val="pt-BR"/>
+        </w:rPr>
+      </w:pPr>
+      <w:r>
+        <w:rPr>
+          <w:lang w:val="pt-BR"/>
+        </w:rPr>
+        <w:t>Exercício 3</w:t>
+      </w:r>
+    </w:p>
+    <w:p>
+      <w:pPr>
+        <w:rPr>
+          <w:lang w:val="en-BR"/>
+        </w:rPr>
+      </w:pPr>
+      <w:r>
+        <w:rPr>
+          <w:lang w:val="en-BR"/>
+        </w:rPr>
+        <w:t xml:space="preserve">Modifique o servidor para este gravar em um arquivo as informações referentes ao instante em que cada cliente conecta e desconecta, IP, e porta. O servidor não deverá mostrar nenhum mensagem na saída padrão. OBS: Comente o código onde era exibibido mensagens pois fará parte da avaliação. </w:t>
+      </w:r>
+    </w:p>
+    <w:p>
+      <w:pPr>
+        <w:rPr>
+          <w:lang w:val="en-BR"/>
+        </w:rPr>
+      </w:pPr>
+    </w:p>
+    <w:p>
+      <w:pPr>
+        <w:pStyle w:val="Heading1"/>
+      </w:pPr>
+      <w:proofErr w:type="spellStart"/>
+      <w:r>
+        <w:t>Exercício</w:t>
+      </w:r>
+      <w:proofErr w:type="spellEnd"/>
+      <w:r>
+        <w:t xml:space="preserve"> 4</w:t>
+      </w:r>
+    </w:p>
+    <w:p>
+      <w:pPr>
+        <w:rPr>
+          <w:lang w:val="en-BR"/>
+        </w:rPr>
+      </w:pPr>
+      <w:r>
+        <w:rPr>
+          <w:b/>
+          <w:bCs/>
           <w:lang w:val="en-BR"/>
         </w:rPr>
         <w:t xml:space="preserve">Detalhes das modificações: </w:t>
@@ -1137,10 +1486,6 @@
     </w:p>
     <w:p>
       <w:pPr>
-        <w:numPr>
-          <w:ilvl w:val="1"/>
-          <w:numId w:val="12"/>
-        </w:numPr>
         <w:rPr>
           <w:lang w:val="en-BR"/>
         </w:rPr>
@@ -1150,6 +1495,7 @@
           <w:rFonts w:ascii="Arial" w:hAnsi="Arial" w:cs="Arial"/>
           <w:lang w:val="en-BR"/>
         </w:rPr>
+        <w:lastRenderedPageBreak/>
         <w:t>○</w:t>
       </w:r>
       <w:r>
@@ -1161,10 +1507,6 @@
     </w:p>
     <w:p>
       <w:pPr>
-        <w:numPr>
-          <w:ilvl w:val="1"/>
-          <w:numId w:val="12"/>
-        </w:numPr>
         <w:rPr>
           <w:lang w:val="en-BR"/>
         </w:rPr>
@@ -1185,6 +1527,7 @@
     </w:p>
     <w:p>
       <w:pPr>
+        <w:ind w:firstLine="720"/>
         <w:rPr>
           <w:lang w:val="en-BR"/>
         </w:rPr>
@@ -1225,6 +1568,7 @@
     </w:p>
     <w:p>
       <w:pPr>
+        <w:ind w:firstLine="720"/>
         <w:rPr>
           <w:lang w:val="en-BR"/>
         </w:rPr>
@@ -1245,6 +1589,7 @@
     </w:p>
     <w:p>
       <w:pPr>
+        <w:ind w:firstLine="720"/>
         <w:rPr>
           <w:lang w:val="en-BR"/>
         </w:rPr>
@@ -1260,7 +1605,20 @@
         <w:rPr>
           <w:lang w:val="en-BR"/>
         </w:rPr>
-        <w:t xml:space="preserve"> O IP e PORTA dos clientes que se desconectem, no momento da desconexão. </w:t>
+        <w:t xml:space="preserve"> O IP e PORTA dos clientes que se desconectem, no momento da desconexão.</w:t>
+      </w:r>
+    </w:p>
+    <w:p>
+      <w:pPr>
+        <w:rPr>
+          <w:lang w:val="en-BR"/>
+        </w:rPr>
+      </w:pPr>
+      <w:r>
+        <w:rPr>
+          <w:lang w:val="en-BR"/>
+        </w:rPr>
+        <w:t xml:space="preserve"> </w:t>
       </w:r>
       <w:r>
         <w:rPr>
@@ -1403,12 +1761,12 @@
       </w:pPr>
     </w:p>
     <w:sectPr>
-      <w:headerReference w:type="even" r:id="rId12"/>
-      <w:headerReference w:type="default" r:id="rId13"/>
-      <w:footerReference w:type="even" r:id="rId14"/>
-      <w:footerReference w:type="default" r:id="rId15"/>
-      <w:headerReference w:type="first" r:id="rId16"/>
-      <w:footerReference w:type="first" r:id="rId17"/>
+      <w:headerReference w:type="even" r:id="rId15"/>
+      <w:headerReference w:type="default" r:id="rId16"/>
+      <w:footerReference w:type="even" r:id="rId17"/>
+      <w:footerReference w:type="default" r:id="rId18"/>
+      <w:headerReference w:type="first" r:id="rId19"/>
+      <w:footerReference w:type="first" r:id="rId20"/>
       <w:pgSz w:w="11906" w:h="16838"/>
       <w:pgMar w:top="1701" w:right="1440" w:bottom="1440" w:left="1440" w:header="851" w:footer="992" w:gutter="0"/>
       <w:cols w:space="425"/>

</xml_diff>